<commit_message>
feat: backport docmosis templates to sharepoint (CMC-1116) (#466)
</commit_message>
<xml_diff>
--- a/docker/docmosis/templates/CV-UNS-HRN-ENG-00651.docx
+++ b/docker/docmosis/templates/CV-UNS-HRN-ENG-00651.docx
@@ -10410,8 +10410,8 @@
 </file>
 
 <file path=customXml/item2.xml><?xml version="1.0" encoding="utf-8"?>
-<ct:contentTypeSchema xmlns:ct="http://schemas.microsoft.com/office/2006/metadata/contentType" xmlns:ma="http://schemas.microsoft.com/office/2006/metadata/properties/metaAttributes" ct:_="" ma:_="" ma:contentTypeName="_CtTemplate" ma:contentTypeID="0x01010064A5FDCCFB03F540B94405305D7DE14F00A4F8B82F7CEF57469A8FE5CEAB7A0EE0" ma:contentTypeVersion="48" ma:contentTypeDescription="Part of Template Management with Site Columns representing custom attributes." ma:contentTypeScope="" ma:versionID="93961e458f8de38d8fbe1c1080911c06">
-  <xsd:schema xmlns:xsd="http://www.w3.org/2001/XMLSchema" xmlns:xs="http://www.w3.org/2001/XMLSchema" xmlns:p="http://schemas.microsoft.com/office/2006/metadata/properties" xmlns:ns2="f336f4fe-8719-4ea2-b5d6-29b3a580aeb4" xmlns:ns3="b57b892a-dd61-4bba-b372-a8d93da2c7e6" targetNamespace="http://schemas.microsoft.com/office/2006/metadata/properties" ma:root="true" ma:fieldsID="8fe4064b088f7703d55390a9a8a60d86" ns2:_="" ns3:_="">
+<ct:contentTypeSchema xmlns:ct="http://schemas.microsoft.com/office/2006/metadata/contentType" xmlns:ma="http://schemas.microsoft.com/office/2006/metadata/properties/metaAttributes" ct:_="" ma:_="" ma:contentTypeName="_CtTemplate" ma:contentTypeID="0x01010064A5FDCCFB03F540B94405305D7DE14F00A4F8B82F7CEF57469A8FE5CEAB7A0EE0" ma:contentTypeVersion="52" ma:contentTypeDescription="Part of Template Management with Site Columns representing custom attributes." ma:contentTypeScope="" ma:versionID="c2286c6217564930720849237c12976e">
+  <xsd:schema xmlns:xsd="http://www.w3.org/2001/XMLSchema" xmlns:xs="http://www.w3.org/2001/XMLSchema" xmlns:p="http://schemas.microsoft.com/office/2006/metadata/properties" xmlns:ns2="f336f4fe-8719-4ea2-b5d6-29b3a580aeb4" xmlns:ns3="b57b892a-dd61-4bba-b372-a8d93da2c7e6" targetNamespace="http://schemas.microsoft.com/office/2006/metadata/properties" ma:root="true" ma:fieldsID="9fba45822a34e557d70c1e8d39cd3b74" ns2:_="" ns3:_="">
     <xsd:import namespace="f336f4fe-8719-4ea2-b5d6-29b3a580aeb4"/>
     <xsd:import namespace="b57b892a-dd61-4bba-b372-a8d93da2c7e6"/>
     <xsd:element name="properties">
@@ -10463,7 +10463,7 @@
         </xsd:restriction>
       </xsd:simpleType>
     </xsd:element>
-    <xsd:element name="Template_x0020_Category" ma:index="3" ma:displayName="Template Category" ma:format="Dropdown" ma:internalName="Template_x0020_Category" ma:readOnly="false">
+    <xsd:element name="Template_x0020_Category" ma:index="3" ma:displayName="Template Category" ma:format="Dropdown" ma:internalName="Template_x0020_Category">
       <xsd:simpleType>
         <xsd:restriction base="dms:Choice">
           <xsd:enumeration value="Asset - ASS"/>
@@ -10488,6 +10488,7 @@
           <xsd:enumeration value="Eng Wales ETHOS - EGW"/>
           <xsd:enumeration value="Wales ETHOS - WAL"/>
           <xsd:enumeration value="Scotland ETHOS - SCO"/>
+          <xsd:enumeration value="Claim Form - CLM"/>
         </xsd:restriction>
       </xsd:simpleType>
     </xsd:element>
@@ -10759,7 +10760,7 @@
 </file>
 
 <file path=customXml/itemProps2.xml><?xml version="1.0" encoding="utf-8"?>
-<ds:datastoreItem xmlns:ds="http://schemas.openxmlformats.org/officeDocument/2006/customXml" ds:itemID="{D9992CCD-4B24-4E82-9A4B-C9C7E21617D7}"/>
+<ds:datastoreItem xmlns:ds="http://schemas.openxmlformats.org/officeDocument/2006/customXml" ds:itemID="{BF203D46-FEAA-4A0C-BD36-C02903F7EB53}"/>
 </file>
 
 <file path=customXml/itemProps3.xml><?xml version="1.0" encoding="utf-8"?>

</xml_diff>

<commit_message>
feat: update welsh language dq questions (CMC-1095) (#669)
</commit_message>
<xml_diff>
--- a/docker/docmosis/templates/CV-UNS-HRN-ENG-00651.docx
+++ b/docker/docmosis/templates/CV-UNS-HRN-ENG-00651.docx
@@ -86,7 +86,7 @@
                           </pic:cNvPicPr>
                         </pic:nvPicPr>
                         <pic:blipFill>
-                          <a:blip r:embed="rId8">
+                          <a:blip r:embed="rId11">
                             <a:extLst>
                               <a:ext uri="{28A0092B-C50C-407E-A947-70E740481C1C}">
                                 <a14:useLocalDpi xmlns:a14="http://schemas.microsoft.com/office/drawing/2010/main" val="0"/>
@@ -143,6 +143,7 @@
                 <w:szCs w:val="28"/>
               </w:rPr>
             </w:pPr>
+            <w:proofErr w:type="gramStart"/>
             <w:r>
               <w:rPr>
                 <w:rFonts w:ascii="GDSTransportWebsite" w:hAnsi="GDSTransportWebsite"/>
@@ -150,7 +151,17 @@
                 <w:sz w:val="44"/>
                 <w:szCs w:val="44"/>
               </w:rPr>
-              <w:t>Directions questionnaire</w:t>
+              <w:t>Directions</w:t>
+            </w:r>
+            <w:proofErr w:type="gramEnd"/>
+            <w:r>
+              <w:rPr>
+                <w:rFonts w:ascii="GDSTransportWebsite" w:hAnsi="GDSTransportWebsite"/>
+                <w:color w:val="0A0A0A"/>
+                <w:sz w:val="44"/>
+                <w:szCs w:val="44"/>
+              </w:rPr>
+              <w:t xml:space="preserve"> questionnaire</w:t>
             </w:r>
           </w:p>
           <w:p>
@@ -268,7 +279,7 @@
                           </pic:cNvPicPr>
                         </pic:nvPicPr>
                         <pic:blipFill>
-                          <a:blip r:embed="rId9">
+                          <a:blip r:embed="rId12">
                             <a:extLst>
                               <a:ext uri="{28A0092B-C50C-407E-A947-70E740481C1C}">
                                 <a14:useLocalDpi xmlns:a14="http://schemas.microsoft.com/office/drawing/2010/main" val="0"/>
@@ -545,9 +556,20 @@
                 <w:sz w:val="20"/>
                 <w:szCs w:val="20"/>
               </w:rPr>
-              <w:t>&lt;&lt;{</w:t>
+              <w:t>&lt;</w:t>
+            </w:r>
+            <w:proofErr w:type="gramStart"/>
+            <w:r>
+              <w:rPr>
+                <w:rFonts w:ascii="GDSTransportWebsite" w:eastAsia="Times New Roman" w:hAnsi="GDSTransportWebsite" w:cs="Times New Roman"/>
+                <w:color w:val="60686D"/>
+                <w:sz w:val="20"/>
+                <w:szCs w:val="20"/>
+              </w:rPr>
+              <w:t>&lt;{</w:t>
             </w:r>
             <w:proofErr w:type="spellStart"/>
+            <w:proofErr w:type="gramEnd"/>
             <w:r>
               <w:rPr>
                 <w:rFonts w:ascii="GDSTransportWebsite" w:eastAsia="Times New Roman" w:hAnsi="GDSTransportWebsite" w:cs="Times New Roman"/>
@@ -807,6 +829,7 @@
               </w:rPr>
               <w:t>&lt;&lt;cs_{</w:t>
             </w:r>
+            <w:proofErr w:type="gramStart"/>
             <w:r>
               <w:rPr>
                 <w:rFonts w:ascii="GDSTransportWebsite" w:hAnsi="GDSTransportWebsite"/>
@@ -835,6 +858,7 @@
               </w:rPr>
               <w:t>.AddressLine</w:t>
             </w:r>
+            <w:proofErr w:type="gramEnd"/>
             <w:r>
               <w:rPr>
                 <w:rFonts w:ascii="GDSTransportWebsite" w:hAnsi="GDSTransportWebsite"/>
@@ -950,6 +974,7 @@
               </w:rPr>
               <w:t>&lt;&lt;</w:t>
             </w:r>
+            <w:proofErr w:type="gramStart"/>
             <w:r>
               <w:rPr>
                 <w:rFonts w:ascii="GDSTransportWebsite" w:hAnsi="GDSTransportWebsite"/>
@@ -969,7 +994,15 @@
                 <w:rFonts w:ascii="GDSTransportWebsite" w:hAnsi="GDSTransportWebsite"/>
                 <w:color w:val="0A0A0A"/>
               </w:rPr>
-              <w:t>ddress.AddressLine2&gt;&gt;&lt;&lt;es_&gt;&gt;&lt;&lt;cs_{</w:t>
+              <w:t>ddress.AddressLine</w:t>
+            </w:r>
+            <w:proofErr w:type="gramEnd"/>
+            <w:r>
+              <w:rPr>
+                <w:rFonts w:ascii="GDSTransportWebsite" w:hAnsi="GDSTransportWebsite"/>
+                <w:color w:val="0A0A0A"/>
+              </w:rPr>
+              <w:t>2&gt;&gt;&lt;&lt;es_&gt;&gt;&lt;&lt;cs_{</w:t>
             </w:r>
             <w:r>
               <w:rPr>
@@ -1029,6 +1062,7 @@
               </w:rPr>
               <w:t>&lt;&lt;</w:t>
             </w:r>
+            <w:proofErr w:type="gramStart"/>
             <w:r>
               <w:rPr>
                 <w:rFonts w:ascii="GDSTransportWebsite" w:hAnsi="GDSTransportWebsite"/>
@@ -1048,7 +1082,15 @@
                 <w:rFonts w:ascii="GDSTransportWebsite" w:hAnsi="GDSTransportWebsite"/>
                 <w:color w:val="0A0A0A"/>
               </w:rPr>
-              <w:t>ddress.AddressLine3&gt;&gt;&lt;&lt;es_&gt;&gt;&lt;&lt;cs_{</w:t>
+              <w:t>ddress.AddressLine</w:t>
+            </w:r>
+            <w:proofErr w:type="gramEnd"/>
+            <w:r>
+              <w:rPr>
+                <w:rFonts w:ascii="GDSTransportWebsite" w:hAnsi="GDSTransportWebsite"/>
+                <w:color w:val="0A0A0A"/>
+              </w:rPr>
+              <w:t>3&gt;&gt;&lt;&lt;es_&gt;&gt;&lt;&lt;cs_{</w:t>
             </w:r>
             <w:r>
               <w:rPr>
@@ -1109,6 +1151,7 @@
               <w:t>&lt;&lt;</w:t>
             </w:r>
             <w:proofErr w:type="spellStart"/>
+            <w:proofErr w:type="gramStart"/>
             <w:r>
               <w:rPr>
                 <w:rFonts w:ascii="GDSTransportWebsite" w:hAnsi="GDSTransportWebsite"/>
@@ -1131,6 +1174,7 @@
               <w:t>ddress.PostTown</w:t>
             </w:r>
             <w:proofErr w:type="spellEnd"/>
+            <w:proofErr w:type="gramEnd"/>
             <w:r>
               <w:rPr>
                 <w:rFonts w:ascii="GDSTransportWebsite" w:hAnsi="GDSTransportWebsite"/>
@@ -1154,6 +1198,7 @@
               </w:rPr>
               <w:t>&lt;&lt;</w:t>
             </w:r>
+            <w:proofErr w:type="gramStart"/>
             <w:r>
               <w:rPr>
                 <w:rFonts w:ascii="GDSTransportWebsite" w:hAnsi="GDSTransportWebsite"/>
@@ -1173,7 +1218,15 @@
                 <w:rFonts w:ascii="GDSTransportWebsite" w:hAnsi="GDSTransportWebsite"/>
                 <w:color w:val="0A0A0A"/>
               </w:rPr>
-              <w:t>ddress.PostCode&gt;&gt;&lt;&lt;cs_{</w:t>
+              <w:t>ddress.PostCode</w:t>
+            </w:r>
+            <w:proofErr w:type="gramEnd"/>
+            <w:r>
+              <w:rPr>
+                <w:rFonts w:ascii="GDSTransportWebsite" w:hAnsi="GDSTransportWebsite"/>
+                <w:color w:val="0A0A0A"/>
+              </w:rPr>
+              <w:t>&gt;&gt;&lt;&lt;cs_{</w:t>
             </w:r>
             <w:r>
               <w:rPr>
@@ -1235,6 +1288,7 @@
               <w:t>&lt;&lt;</w:t>
             </w:r>
             <w:proofErr w:type="spellStart"/>
+            <w:proofErr w:type="gramStart"/>
             <w:r>
               <w:rPr>
                 <w:rFonts w:ascii="GDSTransportWebsite" w:hAnsi="GDSTransportWebsite"/>
@@ -1257,6 +1311,7 @@
               <w:t>ddress.Country</w:t>
             </w:r>
             <w:proofErr w:type="spellEnd"/>
+            <w:proofErr w:type="gramEnd"/>
             <w:r>
               <w:rPr>
                 <w:rFonts w:ascii="GDSTransportWebsite" w:hAnsi="GDSTransportWebsite"/>
@@ -1291,6 +1346,7 @@
         <w:t>&lt;&lt;cs_{</w:t>
       </w:r>
       <w:proofErr w:type="spellStart"/>
+      <w:proofErr w:type="gramStart"/>
       <w:r>
         <w:rPr>
           <w:rFonts w:ascii="GDSTransportWebsite" w:hAnsi="GDSTransportWebsite"/>
@@ -1328,6 +1384,7 @@
         </w:rPr>
         <w:t>=</w:t>
       </w:r>
+      <w:proofErr w:type="gramEnd"/>
       <w:r>
         <w:rPr>
           <w:rFonts w:ascii="GDSTransportWebsite" w:hAnsi="GDSTransportWebsite"/>
@@ -2040,9 +2097,19 @@
           <w:color w:val="0A0A0A"/>
           <w:shd w:val="clear" w:color="auto" w:fill="FFFFFF"/>
         </w:rPr>
-        <w:t>&lt;&lt;cs_{</w:t>
+        <w:t>&lt;&lt;cs</w:t>
+      </w:r>
+      <w:proofErr w:type="gramStart"/>
+      <w:r>
+        <w:rPr>
+          <w:rFonts w:ascii="GDSTransportWebsite" w:hAnsi="GDSTransportWebsite"/>
+          <w:color w:val="0A0A0A"/>
+          <w:shd w:val="clear" w:color="auto" w:fill="FFFFFF"/>
+        </w:rPr>
+        <w:t>_{</w:t>
       </w:r>
       <w:proofErr w:type="spellStart"/>
+      <w:proofErr w:type="gramEnd"/>
       <w:r>
         <w:rPr>
           <w:rFonts w:ascii="GDSTransportWebsite" w:hAnsi="GDSTransportWebsite"/>
@@ -2214,7 +2281,25 @@
           <w:color w:val="0A0A0A"/>
           <w:shd w:val="clear" w:color="auto" w:fill="FFFFFF"/>
         </w:rPr>
-        <w:t>&lt;&lt;cs_{disclosureOfNonElectronicDocuments.directionsForDisclosureProposed='Yes' &amp;&amp; disclosureOfNonElectronicDocuments.standardDirectionsRequired=No}&gt;&gt;</w:t>
+        <w:t>&lt;&lt;cs</w:t>
+      </w:r>
+      <w:proofErr w:type="gramStart"/>
+      <w:r>
+        <w:rPr>
+          <w:rFonts w:ascii="GDSTransportWebsite" w:hAnsi="GDSTransportWebsite"/>
+          <w:color w:val="0A0A0A"/>
+          <w:shd w:val="clear" w:color="auto" w:fill="FFFFFF"/>
+        </w:rPr>
+        <w:t>_{</w:t>
+      </w:r>
+      <w:proofErr w:type="gramEnd"/>
+      <w:r>
+        <w:rPr>
+          <w:rFonts w:ascii="GDSTransportWebsite" w:hAnsi="GDSTransportWebsite"/>
+          <w:color w:val="0A0A0A"/>
+          <w:shd w:val="clear" w:color="auto" w:fill="FFFFFF"/>
+        </w:rPr>
+        <w:t>disclosureOfNonElectronicDocuments.directionsForDisclosureProposed='Yes' &amp;&amp; disclosureOfNonElectronicDocuments.standardDirectionsRequired=No}&gt;&gt;</w:t>
       </w:r>
     </w:p>
     <w:tbl>
@@ -2500,6 +2585,7 @@
               <w:t>&lt;&lt;</w:t>
             </w:r>
             <w:proofErr w:type="spellStart"/>
+            <w:proofErr w:type="gramStart"/>
             <w:r>
               <w:rPr>
                 <w:rFonts w:ascii="GDSTransportWebsite" w:hAnsi="GDSTransportWebsite"/>
@@ -2515,6 +2601,7 @@
               <w:t>.expertRequired</w:t>
             </w:r>
             <w:proofErr w:type="spellEnd"/>
+            <w:proofErr w:type="gramEnd"/>
             <w:r>
               <w:rPr>
                 <w:rFonts w:ascii="GDSTransportWebsite" w:hAnsi="GDSTransportWebsite"/>
@@ -2536,6 +2623,7 @@
         <w:t>&lt;&lt;cs_{</w:t>
       </w:r>
       <w:proofErr w:type="spellStart"/>
+      <w:proofErr w:type="gramStart"/>
       <w:r>
         <w:rPr>
           <w:rFonts w:ascii="GDSTransportWebsite" w:hAnsi="GDSTransportWebsite"/>
@@ -2545,6 +2633,7 @@
         <w:t>experts.expertRequired</w:t>
       </w:r>
       <w:proofErr w:type="spellEnd"/>
+      <w:proofErr w:type="gramEnd"/>
       <w:r>
         <w:rPr>
           <w:rFonts w:ascii="GDSTransportWebsite" w:hAnsi="GDSTransportWebsite"/>
@@ -2630,6 +2719,7 @@
               <w:t>&lt;&lt;</w:t>
             </w:r>
             <w:proofErr w:type="spellStart"/>
+            <w:proofErr w:type="gramStart"/>
             <w:r>
               <w:rPr>
                 <w:rFonts w:ascii="GDSTransportWebsite" w:hAnsi="GDSTransportWebsite"/>
@@ -2645,6 +2735,7 @@
               <w:t>xperts.expertReportsSent</w:t>
             </w:r>
             <w:proofErr w:type="spellEnd"/>
+            <w:proofErr w:type="gramEnd"/>
             <w:r>
               <w:rPr>
                 <w:rFonts w:ascii="GDSTransportWebsite" w:hAnsi="GDSTransportWebsite"/>
@@ -2717,6 +2808,7 @@
               <w:t>&lt;&lt;</w:t>
             </w:r>
             <w:proofErr w:type="spellStart"/>
+            <w:proofErr w:type="gramStart"/>
             <w:r>
               <w:rPr>
                 <w:rFonts w:ascii="GDSTransportWebsite" w:hAnsi="GDSTransportWebsite"/>
@@ -2732,6 +2824,7 @@
               <w:t>xperts.jointExpertSuitable</w:t>
             </w:r>
             <w:proofErr w:type="spellEnd"/>
+            <w:proofErr w:type="gramEnd"/>
             <w:r>
               <w:rPr>
                 <w:rFonts w:ascii="GDSTransportWebsite" w:hAnsi="GDSTransportWebsite"/>
@@ -2773,6 +2866,7 @@
               </w:rPr>
               <w:t>rr_</w:t>
             </w:r>
+            <w:proofErr w:type="gramStart"/>
             <w:r>
               <w:rPr>
                 <w:rFonts w:ascii="GDSTransportWebsite" w:hAnsi="GDSTransportWebsite"/>
@@ -2790,6 +2884,7 @@
               <w:t>xperts.details</w:t>
             </w:r>
             <w:proofErr w:type="spellEnd"/>
+            <w:proofErr w:type="gramEnd"/>
             <w:r>
               <w:rPr>
                 <w:rFonts w:ascii="GDSTransportWebsite" w:hAnsi="GDSTransportWebsite"/>
@@ -3245,6 +3340,7 @@
               </w:rPr>
               <w:t>er_</w:t>
             </w:r>
+            <w:proofErr w:type="gramStart"/>
             <w:r>
               <w:rPr>
                 <w:rFonts w:ascii="GDSTransportWebsite" w:hAnsi="GDSTransportWebsite"/>
@@ -3262,6 +3358,7 @@
               <w:t>xperts.details</w:t>
             </w:r>
             <w:proofErr w:type="spellEnd"/>
+            <w:proofErr w:type="gramEnd"/>
             <w:r>
               <w:rPr>
                 <w:rFonts w:ascii="GDSTransportWebsite" w:hAnsi="GDSTransportWebsite"/>
@@ -3405,6 +3502,7 @@
               <w:t>&lt;&lt;</w:t>
             </w:r>
             <w:proofErr w:type="spellStart"/>
+            <w:proofErr w:type="gramStart"/>
             <w:r>
               <w:rPr>
                 <w:rFonts w:ascii="GDSTransportWebsite" w:hAnsi="GDSTransportWebsite"/>
@@ -3427,6 +3525,7 @@
               <w:t>.witnessesToAppear</w:t>
             </w:r>
             <w:proofErr w:type="spellEnd"/>
+            <w:proofErr w:type="gramEnd"/>
             <w:r>
               <w:rPr>
                 <w:rFonts w:ascii="GDSTransportWebsite" w:hAnsi="GDSTransportWebsite"/>
@@ -3468,6 +3567,7 @@
               </w:rPr>
               <w:t>rr_</w:t>
             </w:r>
+            <w:proofErr w:type="gramStart"/>
             <w:r>
               <w:rPr>
                 <w:rFonts w:ascii="GDSTransportWebsite" w:hAnsi="GDSTransportWebsite"/>
@@ -3485,6 +3585,7 @@
               <w:t>itnesses.details</w:t>
             </w:r>
             <w:proofErr w:type="spellEnd"/>
+            <w:proofErr w:type="gramEnd"/>
             <w:r>
               <w:rPr>
                 <w:rFonts w:ascii="GDSTransportWebsite" w:hAnsi="GDSTransportWebsite"/>
@@ -3745,6 +3846,7 @@
               </w:rPr>
               <w:t>_</w:t>
             </w:r>
+            <w:proofErr w:type="gramStart"/>
             <w:r>
               <w:rPr>
                 <w:rFonts w:ascii="GDSTransportWebsite" w:hAnsi="GDSTransportWebsite"/>
@@ -3762,6 +3864,7 @@
               <w:t>itnesses.details</w:t>
             </w:r>
             <w:proofErr w:type="spellEnd"/>
+            <w:proofErr w:type="gramEnd"/>
             <w:r>
               <w:rPr>
                 <w:rFonts w:ascii="GDSTransportWebsite" w:hAnsi="GDSTransportWebsite"/>
@@ -3794,6 +3897,314 @@
           <w:sz w:val="36"/>
           <w:szCs w:val="36"/>
         </w:rPr>
+        <w:t>Language</w:t>
+      </w:r>
+    </w:p>
+    <w:tbl>
+      <w:tblPr>
+        <w:tblStyle w:val="TableGrid"/>
+        <w:tblW w:w="10060" w:type="dxa"/>
+        <w:tblInd w:w="-5" w:type="dxa"/>
+        <w:tblBorders>
+          <w:top w:val="none" w:sz="0" w:space="0" w:color="auto"/>
+          <w:left w:val="none" w:sz="0" w:space="0" w:color="auto"/>
+          <w:bottom w:val="none" w:sz="0" w:space="0" w:color="auto"/>
+          <w:right w:val="none" w:sz="0" w:space="0" w:color="auto"/>
+          <w:insideH w:val="none" w:sz="0" w:space="0" w:color="auto"/>
+          <w:insideV w:val="none" w:sz="0" w:space="0" w:color="auto"/>
+        </w:tblBorders>
+        <w:tblLayout w:type="fixed"/>
+        <w:tblLook w:val="04A0" w:firstRow="1" w:lastRow="0" w:firstColumn="1" w:lastColumn="0" w:noHBand="0" w:noVBand="1"/>
+      </w:tblPr>
+      <w:tblGrid>
+        <w:gridCol w:w="3542"/>
+        <w:gridCol w:w="6518"/>
+      </w:tblGrid>
+      <w:tr>
+        <w:trPr>
+          <w:trHeight w:val="680"/>
+        </w:trPr>
+        <w:tc>
+          <w:tcPr>
+            <w:tcW w:w="3542" w:type="dxa"/>
+          </w:tcPr>
+          <w:p>
+            <w:pPr>
+              <w:pStyle w:val="NormalWeb"/>
+              <w:spacing w:before="40" w:beforeAutospacing="0" w:after="40" w:afterAutospacing="0"/>
+              <w:rPr>
+                <w:rFonts w:ascii="GDSTransportWebsite" w:hAnsi="GDSTransportWebsite"/>
+                <w:b/>
+                <w:bCs/>
+                <w:color w:val="0A0A0A"/>
+                <w:shd w:val="clear" w:color="auto" w:fill="FFFFFF"/>
+              </w:rPr>
+            </w:pPr>
+            <w:r>
+              <w:rPr>
+                <w:rFonts w:ascii="GDSTransportWebsite" w:hAnsi="GDSTransportWebsite"/>
+                <w:b/>
+                <w:bCs/>
+                <w:color w:val="0A0A0A"/>
+                <w:shd w:val="clear" w:color="auto" w:fill="FFFFFF"/>
+              </w:rPr>
+              <w:t>What language have you been advised of your right to give evidence in?</w:t>
+            </w:r>
+          </w:p>
+          <w:p>
+            <w:pPr>
+              <w:pStyle w:val="NormalWeb"/>
+              <w:spacing w:before="40" w:beforeAutospacing="0" w:after="40" w:afterAutospacing="0"/>
+              <w:rPr>
+                <w:rFonts w:ascii="GDSTransportWebsite" w:hAnsi="GDSTransportWebsite"/>
+                <w:b/>
+                <w:bCs/>
+                <w:color w:val="0A0A0A"/>
+                <w:shd w:val="clear" w:color="auto" w:fill="FFFFFF"/>
+              </w:rPr>
+            </w:pPr>
+          </w:p>
+        </w:tc>
+        <w:tc>
+          <w:tcPr>
+            <w:tcW w:w="6518" w:type="dxa"/>
+          </w:tcPr>
+          <w:p>
+            <w:pPr>
+              <w:spacing w:before="40" w:after="40"/>
+              <w:rPr>
+                <w:rFonts w:ascii="GDSTransportWebsite" w:hAnsi="GDSTransportWebsite"/>
+                <w:color w:val="0A0A0A"/>
+              </w:rPr>
+            </w:pPr>
+            <w:r>
+              <w:rPr>
+                <w:rFonts w:ascii="GDSTransportWebsite" w:hAnsi="GDSTransportWebsite"/>
+                <w:color w:val="0A0A0A"/>
+              </w:rPr>
+              <w:t>&lt;&lt;</w:t>
+            </w:r>
+            <w:proofErr w:type="spellStart"/>
+            <w:r>
+              <w:rPr>
+                <w:rFonts w:ascii="GDSTransportWebsite" w:hAnsi="GDSTransportWebsite"/>
+                <w:color w:val="0A0A0A"/>
+              </w:rPr>
+              <w:t>welshLanguageRequirements.evidence</w:t>
+            </w:r>
+            <w:proofErr w:type="spellEnd"/>
+            <w:r>
+              <w:rPr>
+                <w:rFonts w:ascii="GDSTransportWebsite" w:hAnsi="GDSTransportWebsite"/>
+                <w:color w:val="0A0A0A"/>
+              </w:rPr>
+              <w:t>&gt;&gt;</w:t>
+            </w:r>
+          </w:p>
+        </w:tc>
+      </w:tr>
+      <w:tr>
+        <w:trPr>
+          <w:trHeight w:val="680"/>
+        </w:trPr>
+        <w:tc>
+          <w:tcPr>
+            <w:tcW w:w="3542" w:type="dxa"/>
+          </w:tcPr>
+          <w:p>
+            <w:pPr>
+              <w:pStyle w:val="NormalWeb"/>
+              <w:spacing w:before="40" w:beforeAutospacing="0" w:after="40" w:afterAutospacing="0"/>
+              <w:rPr>
+                <w:rFonts w:ascii="GDSTransportWebsite" w:hAnsi="GDSTransportWebsite"/>
+                <w:b/>
+                <w:bCs/>
+                <w:color w:val="0A0A0A"/>
+                <w:shd w:val="clear" w:color="auto" w:fill="FFFFFF"/>
+              </w:rPr>
+            </w:pPr>
+            <w:r>
+              <w:rPr>
+                <w:rFonts w:ascii="GDSTransportWebsite" w:hAnsi="GDSTransportWebsite"/>
+                <w:b/>
+                <w:bCs/>
+                <w:color w:val="0A0A0A"/>
+                <w:shd w:val="clear" w:color="auto" w:fill="FFFFFF"/>
+              </w:rPr>
+              <w:t>Will you and your witness(es) wish to speak Welsh or English at court or will both languages be used?</w:t>
+            </w:r>
+          </w:p>
+          <w:p>
+            <w:pPr>
+              <w:pStyle w:val="NormalWeb"/>
+              <w:spacing w:before="40" w:beforeAutospacing="0" w:after="40" w:afterAutospacing="0"/>
+              <w:rPr>
+                <w:rFonts w:ascii="GDSTransportWebsite" w:hAnsi="GDSTransportWebsite"/>
+                <w:b/>
+                <w:bCs/>
+                <w:color w:val="0A0A0A"/>
+                <w:shd w:val="clear" w:color="auto" w:fill="FFFFFF"/>
+              </w:rPr>
+            </w:pPr>
+          </w:p>
+        </w:tc>
+        <w:tc>
+          <w:tcPr>
+            <w:tcW w:w="6518" w:type="dxa"/>
+          </w:tcPr>
+          <w:p>
+            <w:pPr>
+              <w:spacing w:before="40" w:after="40"/>
+              <w:rPr>
+                <w:rFonts w:ascii="GDSTransportWebsite" w:hAnsi="GDSTransportWebsite"/>
+                <w:color w:val="0A0A0A"/>
+              </w:rPr>
+            </w:pPr>
+            <w:r>
+              <w:rPr>
+                <w:rFonts w:ascii="GDSTransportWebsite" w:hAnsi="GDSTransportWebsite"/>
+                <w:color w:val="0A0A0A"/>
+              </w:rPr>
+              <w:t>&lt;&lt;</w:t>
+            </w:r>
+            <w:proofErr w:type="spellStart"/>
+            <w:r>
+              <w:rPr>
+                <w:rFonts w:ascii="GDSTransportWebsite" w:hAnsi="GDSTransportWebsite"/>
+                <w:color w:val="0A0A0A"/>
+              </w:rPr>
+              <w:t>welshLanguageRequirements.court</w:t>
+            </w:r>
+            <w:proofErr w:type="spellEnd"/>
+            <w:r>
+              <w:rPr>
+                <w:rFonts w:ascii="GDSTransportWebsite" w:hAnsi="GDSTransportWebsite"/>
+                <w:color w:val="0A0A0A"/>
+              </w:rPr>
+              <w:t>&gt;&gt;</w:t>
+            </w:r>
+          </w:p>
+        </w:tc>
+      </w:tr>
+      <w:tr>
+        <w:trPr>
+          <w:trHeight w:val="680"/>
+        </w:trPr>
+        <w:tc>
+          <w:tcPr>
+            <w:tcW w:w="3542" w:type="dxa"/>
+          </w:tcPr>
+          <w:p>
+            <w:pPr>
+              <w:pStyle w:val="NormalWeb"/>
+              <w:spacing w:before="40" w:beforeAutospacing="0" w:after="40" w:afterAutospacing="0"/>
+              <w:rPr>
+                <w:rFonts w:ascii="GDSTransportWebsite" w:hAnsi="GDSTransportWebsite"/>
+                <w:b/>
+                <w:bCs/>
+                <w:color w:val="0A0A0A"/>
+                <w:shd w:val="clear" w:color="auto" w:fill="FFFFFF"/>
+              </w:rPr>
+            </w:pPr>
+            <w:r>
+              <w:rPr>
+                <w:rFonts w:ascii="GDSTransportWebsite" w:hAnsi="GDSTransportWebsite"/>
+                <w:b/>
+                <w:bCs/>
+                <w:color w:val="0A0A0A"/>
+                <w:shd w:val="clear" w:color="auto" w:fill="FFFFFF"/>
+              </w:rPr>
+              <w:t>Will documents produced to the court during the case be in Welsh, English or both?</w:t>
+            </w:r>
+          </w:p>
+          <w:p>
+            <w:pPr>
+              <w:pStyle w:val="NormalWeb"/>
+              <w:spacing w:before="40" w:beforeAutospacing="0" w:after="40" w:afterAutospacing="0"/>
+              <w:rPr>
+                <w:rFonts w:ascii="GDSTransportWebsite" w:hAnsi="GDSTransportWebsite"/>
+                <w:b/>
+                <w:bCs/>
+                <w:color w:val="0A0A0A"/>
+                <w:shd w:val="clear" w:color="auto" w:fill="FFFFFF"/>
+              </w:rPr>
+            </w:pPr>
+          </w:p>
+        </w:tc>
+        <w:tc>
+          <w:tcPr>
+            <w:tcW w:w="6518" w:type="dxa"/>
+          </w:tcPr>
+          <w:p>
+            <w:pPr>
+              <w:spacing w:before="40" w:after="40"/>
+              <w:rPr>
+                <w:rFonts w:ascii="GDSTransportWebsite" w:hAnsi="GDSTransportWebsite"/>
+                <w:color w:val="0A0A0A"/>
+              </w:rPr>
+            </w:pPr>
+            <w:r>
+              <w:rPr>
+                <w:rFonts w:ascii="GDSTransportWebsite" w:hAnsi="GDSTransportWebsite"/>
+                <w:color w:val="0A0A0A"/>
+              </w:rPr>
+              <w:t>&lt;&lt;</w:t>
+            </w:r>
+            <w:proofErr w:type="spellStart"/>
+            <w:r>
+              <w:rPr>
+                <w:rFonts w:ascii="GDSTransportWebsite" w:hAnsi="GDSTransportWebsite"/>
+                <w:color w:val="0A0A0A"/>
+              </w:rPr>
+              <w:t>welshLanguageRequirements.documents</w:t>
+            </w:r>
+            <w:proofErr w:type="spellEnd"/>
+            <w:r>
+              <w:rPr>
+                <w:rFonts w:ascii="GDSTransportWebsite" w:hAnsi="GDSTransportWebsite"/>
+                <w:color w:val="0A0A0A"/>
+              </w:rPr>
+              <w:t>&gt;&gt;</w:t>
+            </w:r>
+          </w:p>
+        </w:tc>
+      </w:tr>
+    </w:tbl>
+    <w:p>
+      <w:pPr>
+        <w:pBdr>
+          <w:bottom w:val="single" w:sz="4" w:space="1" w:color="auto"/>
+        </w:pBdr>
+        <w:spacing w:before="120" w:after="120"/>
+        <w:rPr>
+          <w:rFonts w:ascii="GDSTransportWebsite" w:hAnsi="GDSTransportWebsite"/>
+          <w:color w:val="0A0A0A"/>
+          <w:sz w:val="36"/>
+          <w:szCs w:val="36"/>
+        </w:rPr>
+      </w:pPr>
+    </w:p>
+    <w:p>
+      <w:pPr>
+        <w:pBdr>
+          <w:bottom w:val="single" w:sz="4" w:space="1" w:color="auto"/>
+        </w:pBdr>
+        <w:spacing w:before="120" w:after="120"/>
+        <w:rPr>
+          <w:rFonts w:ascii="GDSTransportWebsite" w:hAnsi="GDSTransportWebsite"/>
+          <w:color w:val="0A0A0A"/>
+          <w:sz w:val="36"/>
+          <w:szCs w:val="36"/>
+        </w:rPr>
+      </w:pPr>
+      <w:r>
+        <w:rPr>
+          <w:rFonts w:ascii="GDSTransportWebsite" w:hAnsi="GDSTransportWebsite"/>
+          <w:color w:val="0A0A0A"/>
+          <w:sz w:val="36"/>
+          <w:szCs w:val="36"/>
+        </w:rPr>
+        <w:lastRenderedPageBreak/>
         <w:t>Hearing</w:t>
       </w:r>
     </w:p>
@@ -3876,6 +4287,7 @@
               <w:t>&lt;&lt;</w:t>
             </w:r>
             <w:proofErr w:type="spellStart"/>
+            <w:proofErr w:type="gramStart"/>
             <w:r>
               <w:rPr>
                 <w:rFonts w:ascii="GDSTransportWebsite" w:hAnsi="GDSTransportWebsite"/>
@@ -3891,6 +4303,7 @@
               <w:t>earing.hearingLength</w:t>
             </w:r>
             <w:proofErr w:type="spellEnd"/>
+            <w:proofErr w:type="gramEnd"/>
             <w:r>
               <w:rPr>
                 <w:rFonts w:ascii="GDSTransportWebsite" w:hAnsi="GDSTransportWebsite"/>
@@ -3957,6 +4370,7 @@
               <w:t>&lt;&lt;</w:t>
             </w:r>
             <w:proofErr w:type="spellStart"/>
+            <w:proofErr w:type="gramStart"/>
             <w:r>
               <w:rPr>
                 <w:rFonts w:ascii="GDSTransportWebsite" w:hAnsi="GDSTransportWebsite"/>
@@ -3972,6 +4386,7 @@
               <w:t>earing.unavailableDatesRequired</w:t>
             </w:r>
             <w:proofErr w:type="spellEnd"/>
+            <w:proofErr w:type="gramEnd"/>
             <w:r>
               <w:rPr>
                 <w:rFonts w:ascii="GDSTransportWebsite" w:hAnsi="GDSTransportWebsite"/>
@@ -3993,6 +4408,7 @@
         <w:t>&lt;&lt;cs_{</w:t>
       </w:r>
       <w:proofErr w:type="spellStart"/>
+      <w:proofErr w:type="gramStart"/>
       <w:r>
         <w:rPr>
           <w:rFonts w:ascii="GDSTransportWebsite" w:hAnsi="GDSTransportWebsite"/>
@@ -4017,6 +4433,7 @@
         <w:t>size</w:t>
       </w:r>
       <w:proofErr w:type="spellEnd"/>
+      <w:proofErr w:type="gramEnd"/>
       <w:r>
         <w:rPr>
           <w:rFonts w:ascii="GDSTransportWebsite" w:hAnsi="GDSTransportWebsite"/>
@@ -4129,6 +4546,7 @@
               </w:rPr>
               <w:t>rr_</w:t>
             </w:r>
+            <w:proofErr w:type="gramStart"/>
             <w:r>
               <w:rPr>
                 <w:rFonts w:ascii="GDSTransportWebsite" w:hAnsi="GDSTransportWebsite"/>
@@ -4152,6 +4570,7 @@
               <w:t>.unavailableDates</w:t>
             </w:r>
             <w:proofErr w:type="spellEnd"/>
+            <w:proofErr w:type="gramEnd"/>
             <w:r>
               <w:rPr>
                 <w:rFonts w:ascii="GDSTransportWebsite" w:hAnsi="GDSTransportWebsite"/>
@@ -4226,9 +4645,18 @@
                 <w:rFonts w:ascii="GDSTransportWebsite" w:hAnsi="GDSTransportWebsite"/>
                 <w:color w:val="0A0A0A"/>
               </w:rPr>
-              <w:t>&lt;&lt;{</w:t>
+              <w:t>&lt;</w:t>
+            </w:r>
+            <w:proofErr w:type="gramStart"/>
+            <w:r>
+              <w:rPr>
+                <w:rFonts w:ascii="GDSTransportWebsite" w:hAnsi="GDSTransportWebsite"/>
+                <w:color w:val="0A0A0A"/>
+              </w:rPr>
+              <w:t>&lt;{</w:t>
             </w:r>
             <w:proofErr w:type="spellStart"/>
+            <w:proofErr w:type="gramEnd"/>
             <w:r>
               <w:rPr>
                 <w:rFonts w:ascii="GDSTransportWebsite" w:hAnsi="GDSTransportWebsite"/>
@@ -4337,7 +4765,6 @@
                 <w:color w:val="0A0A0A"/>
                 <w:shd w:val="clear" w:color="auto" w:fill="FFFFFF"/>
               </w:rPr>
-              <w:lastRenderedPageBreak/>
               <w:t>&lt;&lt;</w:t>
             </w:r>
             <w:proofErr w:type="spellStart"/>
@@ -4349,6 +4776,7 @@
               </w:rPr>
               <w:t>er_</w:t>
             </w:r>
+            <w:proofErr w:type="gramStart"/>
             <w:r>
               <w:rPr>
                 <w:rFonts w:ascii="GDSTransportWebsite" w:hAnsi="GDSTransportWebsite"/>
@@ -4365,6 +4793,7 @@
               <w:t>.unavailableDates</w:t>
             </w:r>
             <w:proofErr w:type="spellEnd"/>
+            <w:proofErr w:type="gramEnd"/>
             <w:r>
               <w:rPr>
                 <w:rFonts w:ascii="GDSTransportWebsite" w:hAnsi="GDSTransportWebsite"/>
@@ -5027,6 +5456,7 @@
               <w:t>&lt;&lt;cs_{</w:t>
             </w:r>
             <w:proofErr w:type="spellStart"/>
+            <w:proofErr w:type="gramStart"/>
             <w:r>
               <w:rPr>
                 <w:rFonts w:ascii="GDSTransportWebsite" w:hAnsi="GDSTransportWebsite"/>
@@ -5043,6 +5473,7 @@
               <w:t>(</w:t>
             </w:r>
             <w:proofErr w:type="spellStart"/>
+            <w:proofErr w:type="gramEnd"/>
             <w:r>
               <w:rPr>
                 <w:rFonts w:ascii="GDSTransportWebsite" w:hAnsi="GDSTransportWebsite"/>
@@ -5111,462 +5542,6 @@
         </w:tc>
       </w:tr>
     </w:tbl>
-    <w:p>
-      <w:pPr>
-        <w:pBdr>
-          <w:bottom w:val="single" w:sz="4" w:space="1" w:color="auto"/>
-        </w:pBdr>
-        <w:spacing w:before="120" w:after="120"/>
-        <w:rPr>
-          <w:rFonts w:ascii="GDSTransportWebsite" w:hAnsi="GDSTransportWebsite"/>
-          <w:color w:val="0A0A0A"/>
-          <w:sz w:val="36"/>
-          <w:szCs w:val="36"/>
-        </w:rPr>
-      </w:pPr>
-      <w:r>
-        <w:rPr>
-          <w:rFonts w:ascii="GDSTransportWebsite" w:hAnsi="GDSTransportWebsite"/>
-          <w:color w:val="0A0A0A"/>
-          <w:sz w:val="36"/>
-          <w:szCs w:val="36"/>
-        </w:rPr>
-        <w:t>Language</w:t>
-      </w:r>
-    </w:p>
-    <w:tbl>
-      <w:tblPr>
-        <w:tblStyle w:val="TableGrid"/>
-        <w:tblW w:w="10060" w:type="dxa"/>
-        <w:tblInd w:w="-5" w:type="dxa"/>
-        <w:tblBorders>
-          <w:top w:val="none" w:sz="0" w:space="0" w:color="auto"/>
-          <w:left w:val="none" w:sz="0" w:space="0" w:color="auto"/>
-          <w:bottom w:val="none" w:sz="0" w:space="0" w:color="auto"/>
-          <w:right w:val="none" w:sz="0" w:space="0" w:color="auto"/>
-          <w:insideH w:val="none" w:sz="0" w:space="0" w:color="auto"/>
-          <w:insideV w:val="none" w:sz="0" w:space="0" w:color="auto"/>
-        </w:tblBorders>
-        <w:tblLayout w:type="fixed"/>
-        <w:tblLook w:val="04A0" w:firstRow="1" w:lastRow="0" w:firstColumn="1" w:lastColumn="0" w:noHBand="0" w:noVBand="1"/>
-      </w:tblPr>
-      <w:tblGrid>
-        <w:gridCol w:w="3542"/>
-        <w:gridCol w:w="6518"/>
-      </w:tblGrid>
-      <w:tr>
-        <w:trPr>
-          <w:trHeight w:val="243"/>
-        </w:trPr>
-        <w:tc>
-          <w:tcPr>
-            <w:tcW w:w="3542" w:type="dxa"/>
-          </w:tcPr>
-          <w:p>
-            <w:pPr>
-              <w:pStyle w:val="NormalWeb"/>
-              <w:spacing w:before="40" w:beforeAutospacing="0" w:after="40" w:afterAutospacing="0"/>
-              <w:rPr>
-                <w:rFonts w:ascii="GDSTransportWebsite" w:hAnsi="GDSTransportWebsite"/>
-                <w:b/>
-                <w:bCs/>
-                <w:color w:val="0A0A0A"/>
-                <w:shd w:val="clear" w:color="auto" w:fill="FFFFFF"/>
-              </w:rPr>
-            </w:pPr>
-            <w:r>
-              <w:rPr>
-                <w:rFonts w:ascii="GDSTransportWebsite" w:hAnsi="GDSTransportWebsite"/>
-                <w:b/>
-                <w:bCs/>
-                <w:color w:val="0A0A0A"/>
-                <w:shd w:val="clear" w:color="auto" w:fill="FFFFFF"/>
-              </w:rPr>
-              <w:t>Is your client Welsh?</w:t>
-            </w:r>
-          </w:p>
-          <w:p>
-            <w:pPr>
-              <w:pStyle w:val="NormalWeb"/>
-              <w:spacing w:before="40" w:beforeAutospacing="0" w:after="40" w:afterAutospacing="0"/>
-            </w:pPr>
-          </w:p>
-        </w:tc>
-        <w:tc>
-          <w:tcPr>
-            <w:tcW w:w="6518" w:type="dxa"/>
-          </w:tcPr>
-          <w:p>
-            <w:pPr>
-              <w:spacing w:before="40" w:after="40"/>
-              <w:rPr>
-                <w:rFonts w:ascii="Arial" w:hAnsi="Arial" w:cs="Arial"/>
-                <w:sz w:val="22"/>
-                <w:szCs w:val="22"/>
-              </w:rPr>
-            </w:pPr>
-            <w:r>
-              <w:rPr>
-                <w:rFonts w:ascii="GDSTransportWebsite" w:hAnsi="GDSTransportWebsite"/>
-                <w:color w:val="0A0A0A"/>
-              </w:rPr>
-              <w:t>&lt;&lt;</w:t>
-            </w:r>
-            <w:proofErr w:type="spellStart"/>
-            <w:r>
-              <w:rPr>
-                <w:rFonts w:ascii="GDSTransportWebsite" w:hAnsi="GDSTransportWebsite"/>
-                <w:color w:val="0A0A0A"/>
-              </w:rPr>
-              <w:t>welshLanguageRequirements</w:t>
-            </w:r>
-            <w:r>
-              <w:rPr>
-                <w:rFonts w:ascii="GDSTransportWebsite" w:hAnsi="GDSTransportWebsite"/>
-                <w:color w:val="0A0A0A"/>
-              </w:rPr>
-              <w:t>.isPartyWelsh</w:t>
-            </w:r>
-            <w:proofErr w:type="spellEnd"/>
-            <w:r>
-              <w:rPr>
-                <w:rFonts w:ascii="GDSTransportWebsite" w:hAnsi="GDSTransportWebsite"/>
-                <w:color w:val="0A0A0A"/>
-              </w:rPr>
-              <w:t>&gt;&gt;</w:t>
-            </w:r>
-          </w:p>
-        </w:tc>
-      </w:tr>
-    </w:tbl>
-    <w:p>
-      <w:r>
-        <w:rPr>
-          <w:rFonts w:ascii="GDSTransportWebsite" w:hAnsi="GDSTransportWebsite"/>
-          <w:color w:val="0A0A0A"/>
-          <w:shd w:val="clear" w:color="auto" w:fill="FFFFFF"/>
-        </w:rPr>
-        <w:t>&lt;&lt;cs_{</w:t>
-      </w:r>
-      <w:proofErr w:type="spellStart"/>
-      <w:r>
-        <w:rPr>
-          <w:rFonts w:ascii="GDSTransportWebsite" w:hAnsi="GDSTransportWebsite"/>
-          <w:color w:val="0A0A0A"/>
-          <w:shd w:val="clear" w:color="auto" w:fill="FFFFFF"/>
-        </w:rPr>
-        <w:t>welshLanguageRequirements.isPartyWelsh</w:t>
-      </w:r>
-      <w:proofErr w:type="spellEnd"/>
-      <w:r>
-        <w:rPr>
-          <w:rFonts w:ascii="GDSTransportWebsite" w:hAnsi="GDSTransportWebsite"/>
-          <w:color w:val="0A0A0A"/>
-          <w:shd w:val="clear" w:color="auto" w:fill="FFFFFF"/>
-        </w:rPr>
-        <w:t>='Yes'}&gt;&gt;</w:t>
-      </w:r>
-    </w:p>
-    <w:tbl>
-      <w:tblPr>
-        <w:tblStyle w:val="TableGrid"/>
-        <w:tblW w:w="10060" w:type="dxa"/>
-        <w:tblInd w:w="-5" w:type="dxa"/>
-        <w:tblBorders>
-          <w:top w:val="none" w:sz="0" w:space="0" w:color="auto"/>
-          <w:left w:val="none" w:sz="0" w:space="0" w:color="auto"/>
-          <w:bottom w:val="none" w:sz="0" w:space="0" w:color="auto"/>
-          <w:right w:val="none" w:sz="0" w:space="0" w:color="auto"/>
-          <w:insideH w:val="none" w:sz="0" w:space="0" w:color="auto"/>
-          <w:insideV w:val="none" w:sz="0" w:space="0" w:color="auto"/>
-        </w:tblBorders>
-        <w:tblLayout w:type="fixed"/>
-        <w:tblLook w:val="04A0" w:firstRow="1" w:lastRow="0" w:firstColumn="1" w:lastColumn="0" w:noHBand="0" w:noVBand="1"/>
-      </w:tblPr>
-      <w:tblGrid>
-        <w:gridCol w:w="3542"/>
-        <w:gridCol w:w="6518"/>
-      </w:tblGrid>
-      <w:tr>
-        <w:trPr>
-          <w:trHeight w:val="680"/>
-        </w:trPr>
-        <w:tc>
-          <w:tcPr>
-            <w:tcW w:w="3542" w:type="dxa"/>
-          </w:tcPr>
-          <w:p>
-            <w:pPr>
-              <w:pStyle w:val="NormalWeb"/>
-              <w:spacing w:before="40" w:beforeAutospacing="0" w:after="40" w:afterAutospacing="0"/>
-              <w:rPr>
-                <w:rFonts w:ascii="GDSTransportWebsite" w:hAnsi="GDSTransportWebsite"/>
-                <w:b/>
-                <w:bCs/>
-                <w:color w:val="0A0A0A"/>
-                <w:shd w:val="clear" w:color="auto" w:fill="FFFFFF"/>
-              </w:rPr>
-            </w:pPr>
-            <w:r>
-              <w:rPr>
-                <w:rFonts w:ascii="GDSTransportWebsite" w:hAnsi="GDSTransportWebsite"/>
-                <w:b/>
-                <w:bCs/>
-                <w:color w:val="0A0A0A"/>
-                <w:shd w:val="clear" w:color="auto" w:fill="FFFFFF"/>
-              </w:rPr>
-              <w:t>What language have you been advised of your right to give evidence in?</w:t>
-            </w:r>
-          </w:p>
-          <w:p>
-            <w:pPr>
-              <w:pStyle w:val="NormalWeb"/>
-              <w:spacing w:before="40" w:beforeAutospacing="0" w:after="40" w:afterAutospacing="0"/>
-              <w:rPr>
-                <w:rFonts w:ascii="GDSTransportWebsite" w:hAnsi="GDSTransportWebsite"/>
-                <w:b/>
-                <w:bCs/>
-                <w:color w:val="0A0A0A"/>
-                <w:shd w:val="clear" w:color="auto" w:fill="FFFFFF"/>
-              </w:rPr>
-            </w:pPr>
-          </w:p>
-        </w:tc>
-        <w:tc>
-          <w:tcPr>
-            <w:tcW w:w="6518" w:type="dxa"/>
-          </w:tcPr>
-          <w:p>
-            <w:pPr>
-              <w:spacing w:before="40" w:after="40"/>
-              <w:rPr>
-                <w:rFonts w:ascii="GDSTransportWebsite" w:hAnsi="GDSTransportWebsite"/>
-                <w:color w:val="0A0A0A"/>
-              </w:rPr>
-            </w:pPr>
-            <w:r>
-              <w:rPr>
-                <w:rFonts w:ascii="GDSTransportWebsite" w:hAnsi="GDSTransportWebsite"/>
-                <w:color w:val="0A0A0A"/>
-              </w:rPr>
-              <w:t>&lt;&lt;</w:t>
-            </w:r>
-            <w:proofErr w:type="spellStart"/>
-            <w:r>
-              <w:rPr>
-                <w:rFonts w:ascii="GDSTransportWebsite" w:hAnsi="GDSTransportWebsite"/>
-                <w:color w:val="0A0A0A"/>
-              </w:rPr>
-              <w:t>welshLanguageRequirements</w:t>
-            </w:r>
-            <w:r>
-              <w:rPr>
-                <w:rFonts w:ascii="GDSTransportWebsite" w:hAnsi="GDSTransportWebsite"/>
-                <w:color w:val="0A0A0A"/>
-              </w:rPr>
-              <w:t>.evidence</w:t>
-            </w:r>
-            <w:proofErr w:type="spellEnd"/>
-            <w:r>
-              <w:rPr>
-                <w:rFonts w:ascii="GDSTransportWebsite" w:hAnsi="GDSTransportWebsite"/>
-                <w:color w:val="0A0A0A"/>
-              </w:rPr>
-              <w:t>&gt;&gt;</w:t>
-            </w:r>
-          </w:p>
-        </w:tc>
-      </w:tr>
-      <w:tr>
-        <w:trPr>
-          <w:trHeight w:val="680"/>
-        </w:trPr>
-        <w:tc>
-          <w:tcPr>
-            <w:tcW w:w="3542" w:type="dxa"/>
-          </w:tcPr>
-          <w:p>
-            <w:pPr>
-              <w:pStyle w:val="NormalWeb"/>
-              <w:spacing w:before="40" w:beforeAutospacing="0" w:after="40" w:afterAutospacing="0"/>
-              <w:rPr>
-                <w:rFonts w:ascii="GDSTransportWebsite" w:hAnsi="GDSTransportWebsite"/>
-                <w:b/>
-                <w:bCs/>
-                <w:color w:val="0A0A0A"/>
-                <w:shd w:val="clear" w:color="auto" w:fill="FFFFFF"/>
-              </w:rPr>
-            </w:pPr>
-            <w:r>
-              <w:rPr>
-                <w:rFonts w:ascii="GDSTransportWebsite" w:hAnsi="GDSTransportWebsite"/>
-                <w:b/>
-                <w:bCs/>
-                <w:color w:val="0A0A0A"/>
-                <w:shd w:val="clear" w:color="auto" w:fill="FFFFFF"/>
-              </w:rPr>
-              <w:t>Will you and your witness(es) wish to speak Welsh or English at court or will both languages be used?</w:t>
-            </w:r>
-          </w:p>
-          <w:p>
-            <w:pPr>
-              <w:pStyle w:val="NormalWeb"/>
-              <w:spacing w:before="40" w:beforeAutospacing="0" w:after="40" w:afterAutospacing="0"/>
-              <w:rPr>
-                <w:rFonts w:ascii="GDSTransportWebsite" w:hAnsi="GDSTransportWebsite"/>
-                <w:b/>
-                <w:bCs/>
-                <w:color w:val="0A0A0A"/>
-                <w:shd w:val="clear" w:color="auto" w:fill="FFFFFF"/>
-              </w:rPr>
-            </w:pPr>
-          </w:p>
-        </w:tc>
-        <w:tc>
-          <w:tcPr>
-            <w:tcW w:w="6518" w:type="dxa"/>
-          </w:tcPr>
-          <w:p>
-            <w:pPr>
-              <w:spacing w:before="40" w:after="40"/>
-              <w:rPr>
-                <w:rFonts w:ascii="GDSTransportWebsite" w:hAnsi="GDSTransportWebsite"/>
-                <w:color w:val="0A0A0A"/>
-              </w:rPr>
-            </w:pPr>
-            <w:r>
-              <w:rPr>
-                <w:rFonts w:ascii="GDSTransportWebsite" w:hAnsi="GDSTransportWebsite"/>
-                <w:color w:val="0A0A0A"/>
-              </w:rPr>
-              <w:t>&lt;&lt;</w:t>
-            </w:r>
-            <w:proofErr w:type="spellStart"/>
-            <w:r>
-              <w:rPr>
-                <w:rFonts w:ascii="GDSTransportWebsite" w:hAnsi="GDSTransportWebsite"/>
-                <w:color w:val="0A0A0A"/>
-              </w:rPr>
-              <w:t>welshLanguageRequirements.court</w:t>
-            </w:r>
-            <w:proofErr w:type="spellEnd"/>
-            <w:r>
-              <w:rPr>
-                <w:rFonts w:ascii="GDSTransportWebsite" w:hAnsi="GDSTransportWebsite"/>
-                <w:color w:val="0A0A0A"/>
-              </w:rPr>
-              <w:t>&gt;&gt;</w:t>
-            </w:r>
-          </w:p>
-        </w:tc>
-      </w:tr>
-      <w:tr>
-        <w:trPr>
-          <w:trHeight w:val="680"/>
-        </w:trPr>
-        <w:tc>
-          <w:tcPr>
-            <w:tcW w:w="3542" w:type="dxa"/>
-          </w:tcPr>
-          <w:p>
-            <w:pPr>
-              <w:pStyle w:val="NormalWeb"/>
-              <w:spacing w:before="40" w:beforeAutospacing="0" w:after="40" w:afterAutospacing="0"/>
-              <w:rPr>
-                <w:rFonts w:ascii="GDSTransportWebsite" w:hAnsi="GDSTransportWebsite"/>
-                <w:b/>
-                <w:bCs/>
-                <w:color w:val="0A0A0A"/>
-                <w:shd w:val="clear" w:color="auto" w:fill="FFFFFF"/>
-              </w:rPr>
-            </w:pPr>
-            <w:r>
-              <w:rPr>
-                <w:rFonts w:ascii="GDSTransportWebsite" w:hAnsi="GDSTransportWebsite"/>
-                <w:b/>
-                <w:bCs/>
-                <w:color w:val="0A0A0A"/>
-                <w:shd w:val="clear" w:color="auto" w:fill="FFFFFF"/>
-              </w:rPr>
-              <w:t>Will documents produced to the court during the case be in Welsh, English or both?</w:t>
-            </w:r>
-          </w:p>
-          <w:p>
-            <w:pPr>
-              <w:pStyle w:val="NormalWeb"/>
-              <w:spacing w:before="40" w:beforeAutospacing="0" w:after="40" w:afterAutospacing="0"/>
-              <w:rPr>
-                <w:rFonts w:ascii="GDSTransportWebsite" w:hAnsi="GDSTransportWebsite"/>
-                <w:b/>
-                <w:bCs/>
-                <w:color w:val="0A0A0A"/>
-                <w:shd w:val="clear" w:color="auto" w:fill="FFFFFF"/>
-              </w:rPr>
-            </w:pPr>
-          </w:p>
-        </w:tc>
-        <w:tc>
-          <w:tcPr>
-            <w:tcW w:w="6518" w:type="dxa"/>
-          </w:tcPr>
-          <w:p>
-            <w:pPr>
-              <w:spacing w:before="40" w:after="40"/>
-              <w:rPr>
-                <w:rFonts w:ascii="GDSTransportWebsite" w:hAnsi="GDSTransportWebsite"/>
-                <w:color w:val="0A0A0A"/>
-              </w:rPr>
-            </w:pPr>
-            <w:r>
-              <w:rPr>
-                <w:rFonts w:ascii="GDSTransportWebsite" w:hAnsi="GDSTransportWebsite"/>
-                <w:color w:val="0A0A0A"/>
-              </w:rPr>
-              <w:lastRenderedPageBreak/>
-              <w:t>&lt;&lt;</w:t>
-            </w:r>
-            <w:proofErr w:type="spellStart"/>
-            <w:r>
-              <w:rPr>
-                <w:rFonts w:ascii="GDSTransportWebsite" w:hAnsi="GDSTransportWebsite"/>
-                <w:color w:val="0A0A0A"/>
-              </w:rPr>
-              <w:t>welshLanguageRequirements.documents</w:t>
-            </w:r>
-            <w:proofErr w:type="spellEnd"/>
-            <w:r>
-              <w:rPr>
-                <w:rFonts w:ascii="GDSTransportWebsite" w:hAnsi="GDSTransportWebsite"/>
-                <w:color w:val="0A0A0A"/>
-              </w:rPr>
-              <w:t>&gt;&gt;</w:t>
-            </w:r>
-          </w:p>
-        </w:tc>
-      </w:tr>
-    </w:tbl>
-    <w:p>
-      <w:pPr>
-        <w:pBdr>
-          <w:bottom w:val="single" w:sz="4" w:space="1" w:color="auto"/>
-        </w:pBdr>
-        <w:spacing w:before="120" w:after="120"/>
-        <w:rPr>
-          <w:rFonts w:ascii="GDSTransportWebsite" w:hAnsi="GDSTransportWebsite"/>
-          <w:color w:val="0A0A0A"/>
-          <w:sz w:val="36"/>
-          <w:szCs w:val="36"/>
-        </w:rPr>
-      </w:pPr>
-      <w:r>
-        <w:rPr>
-          <w:rFonts w:ascii="GDSTransportWebsite" w:hAnsi="GDSTransportWebsite"/>
-          <w:color w:val="0A0A0A"/>
-          <w:shd w:val="clear" w:color="auto" w:fill="FFFFFF"/>
-        </w:rPr>
-        <w:t>&lt;&lt;es_&gt;&gt;</w:t>
-      </w:r>
-    </w:p>
     <w:p>
       <w:pPr>
         <w:pBdr>
@@ -5638,6 +5613,7 @@
                 <w:color w:val="0A0A0A"/>
                 <w:shd w:val="clear" w:color="auto" w:fill="FFFFFF"/>
               </w:rPr>
+              <w:lastRenderedPageBreak/>
               <w:t>Name</w:t>
             </w:r>
           </w:p>
@@ -5775,7 +5751,7 @@
       </w:pPr>
     </w:p>
     <w:sectPr>
-      <w:footerReference w:type="default" r:id="rId10"/>
+      <w:footerReference w:type="default" r:id="rId13"/>
       <w:pgSz w:w="12240" w:h="15840"/>
       <w:pgMar w:top="1134" w:right="1134" w:bottom="1134" w:left="1134" w:header="720" w:footer="720" w:gutter="0"/>
       <w:cols w:space="720"/>
@@ -10406,12 +10382,17 @@
 </file>
 
 <file path=customXml/item1.xml><?xml version="1.0" encoding="utf-8"?>
-<b:Sources xmlns:b="http://schemas.openxmlformats.org/officeDocument/2006/bibliography" xmlns="http://schemas.openxmlformats.org/officeDocument/2006/bibliography" SelectedStyle="\APASixthEditionOfficeOnline.xsl" StyleName="APA" Version="6"/>
+<?mso-contentType ?>
+<FormTemplates xmlns="http://schemas.microsoft.com/sharepoint/v3/contenttype/forms">
+  <Display>DocumentLibraryForm</Display>
+  <Edit>DocumentLibraryForm</Edit>
+  <New>DocumentLibraryForm</New>
+</FormTemplates>
 </file>
 
 <file path=customXml/item2.xml><?xml version="1.0" encoding="utf-8"?>
-<ct:contentTypeSchema xmlns:ct="http://schemas.microsoft.com/office/2006/metadata/contentType" xmlns:ma="http://schemas.microsoft.com/office/2006/metadata/properties/metaAttributes" ct:_="" ma:_="" ma:contentTypeName="_CtTemplate" ma:contentTypeID="0x01010064A5FDCCFB03F540B94405305D7DE14F00A4F8B82F7CEF57469A8FE5CEAB7A0EE0" ma:contentTypeVersion="52" ma:contentTypeDescription="Part of Template Management with Site Columns representing custom attributes." ma:contentTypeScope="" ma:versionID="c2286c6217564930720849237c12976e">
-  <xsd:schema xmlns:xsd="http://www.w3.org/2001/XMLSchema" xmlns:xs="http://www.w3.org/2001/XMLSchema" xmlns:p="http://schemas.microsoft.com/office/2006/metadata/properties" xmlns:ns2="f336f4fe-8719-4ea2-b5d6-29b3a580aeb4" xmlns:ns3="b57b892a-dd61-4bba-b372-a8d93da2c7e6" targetNamespace="http://schemas.microsoft.com/office/2006/metadata/properties" ma:root="true" ma:fieldsID="9fba45822a34e557d70c1e8d39cd3b74" ns2:_="" ns3:_="">
+<ct:contentTypeSchema xmlns:ct="http://schemas.microsoft.com/office/2006/metadata/contentType" xmlns:ma="http://schemas.microsoft.com/office/2006/metadata/properties/metaAttributes" ct:_="" ma:_="" ma:contentTypeName="_CtTemplate" ma:contentTypeID="0x01010064A5FDCCFB03F540B94405305D7DE14F00A4F8B82F7CEF57469A8FE5CEAB7A0EE0" ma:contentTypeVersion="53" ma:contentTypeDescription="Part of Template Management with Site Columns representing custom attributes." ma:contentTypeScope="" ma:versionID="69a47f6434bbb6ed0a644919a98a9681">
+  <xsd:schema xmlns:xsd="http://www.w3.org/2001/XMLSchema" xmlns:xs="http://www.w3.org/2001/XMLSchema" xmlns:p="http://schemas.microsoft.com/office/2006/metadata/properties" xmlns:ns2="f336f4fe-8719-4ea2-b5d6-29b3a580aeb4" xmlns:ns3="b57b892a-dd61-4bba-b372-a8d93da2c7e6" targetNamespace="http://schemas.microsoft.com/office/2006/metadata/properties" ma:root="true" ma:fieldsID="71934021bdb6f6617baa79601bda5045" ns2:_="" ns3:_="">
     <xsd:import namespace="f336f4fe-8719-4ea2-b5d6-29b3a580aeb4"/>
     <xsd:import namespace="b57b892a-dd61-4bba-b372-a8d93da2c7e6"/>
     <xsd:element name="properties">
@@ -10463,7 +10444,7 @@
         </xsd:restriction>
       </xsd:simpleType>
     </xsd:element>
-    <xsd:element name="Template_x0020_Category" ma:index="3" ma:displayName="Template Category" ma:format="Dropdown" ma:internalName="Template_x0020_Category">
+    <xsd:element name="Template_x0020_Category" ma:index="3" ma:displayName="Template Category" ma:format="Dropdown" ma:internalName="Template_x0020_Category" ma:readOnly="false">
       <xsd:simpleType>
         <xsd:restriction base="dms:Choice">
           <xsd:enumeration value="Asset - ASS"/>
@@ -10507,7 +10488,7 @@
         <xsd:restriction base="dms:Boolean"/>
       </xsd:simpleType>
     </xsd:element>
-    <xsd:element name="Stage" ma:index="6" nillable="true" ma:displayName="Stage" ma:default="Draft" ma:description="Where is the Template in the business process?" ma:format="Dropdown" ma:hidden="true" ma:internalName="Stage" ma:readOnly="false">
+    <xsd:element name="Stage" ma:index="6" nillable="true" ma:displayName="Stage" ma:default="Draft" ma:description="Where is the Template in the business process?" ma:format="Dropdown" ma:internalName="Stage" ma:readOnly="false">
       <xsd:simpleType>
         <xsd:restriction base="dms:Choice">
           <xsd:enumeration value="Draft"/>
@@ -10725,12 +10706,7 @@
 </file>
 
 <file path=customXml/item3.xml><?xml version="1.0" encoding="utf-8"?>
-<?mso-contentType ?>
-<FormTemplates xmlns="http://schemas.microsoft.com/sharepoint/v3/contenttype/forms">
-  <Display>DocumentLibraryForm</Display>
-  <Edit>DocumentLibraryForm</Edit>
-  <New>DocumentLibraryForm</New>
-</FormTemplates>
+<b:Sources xmlns:b="http://schemas.openxmlformats.org/officeDocument/2006/bibliography" xmlns="http://schemas.openxmlformats.org/officeDocument/2006/bibliography" SelectedStyle="\APASixthEditionOfficeOnline.xsl" StyleName="APA" Version="6"/>
 </file>
 
 <file path=customXml/item4.xml><?xml version="1.0" encoding="utf-8"?>
@@ -10752,6 +10728,18 @@
 </file>
 
 <file path=customXml/itemProps1.xml><?xml version="1.0" encoding="utf-8"?>
+<ds:datastoreItem xmlns:ds="http://schemas.openxmlformats.org/officeDocument/2006/customXml" ds:itemID="{B979ABCF-6006-4211-8C04-D08E1C55C8F9}">
+  <ds:schemaRefs>
+    <ds:schemaRef ds:uri="http://schemas.microsoft.com/sharepoint/v3/contenttype/forms"/>
+  </ds:schemaRefs>
+</ds:datastoreItem>
+</file>
+
+<file path=customXml/itemProps2.xml><?xml version="1.0" encoding="utf-8"?>
+<ds:datastoreItem xmlns:ds="http://schemas.openxmlformats.org/officeDocument/2006/customXml" ds:itemID="{F50568C7-0D63-49D8-828E-6EA48601E6B9}"/>
+</file>
+
+<file path=customXml/itemProps3.xml><?xml version="1.0" encoding="utf-8"?>
 <ds:datastoreItem xmlns:ds="http://schemas.openxmlformats.org/officeDocument/2006/customXml" ds:itemID="{D9CC73D4-2572-D642-B334-03ABC33F70A6}">
   <ds:schemaRefs>
     <ds:schemaRef ds:uri="http://schemas.openxmlformats.org/officeDocument/2006/bibliography"/>
@@ -10759,14 +10747,12 @@
 </ds:datastoreItem>
 </file>
 
-<file path=customXml/itemProps2.xml><?xml version="1.0" encoding="utf-8"?>
-<ds:datastoreItem xmlns:ds="http://schemas.openxmlformats.org/officeDocument/2006/customXml" ds:itemID="{BF203D46-FEAA-4A0C-BD36-C02903F7EB53}"/>
-</file>
-
-<file path=customXml/itemProps3.xml><?xml version="1.0" encoding="utf-8"?>
-<ds:datastoreItem xmlns:ds="http://schemas.openxmlformats.org/officeDocument/2006/customXml" ds:itemID="{B979ABCF-6006-4211-8C04-D08E1C55C8F9}"/>
-</file>
-
 <file path=customXml/itemProps4.xml><?xml version="1.0" encoding="utf-8"?>
-<ds:datastoreItem xmlns:ds="http://schemas.openxmlformats.org/officeDocument/2006/customXml" ds:itemID="{167D3FB0-0D1A-4A81-8A96-EE2F37F3B125}"/>
+<ds:datastoreItem xmlns:ds="http://schemas.openxmlformats.org/officeDocument/2006/customXml" ds:itemID="{167D3FB0-0D1A-4A81-8A96-EE2F37F3B125}">
+  <ds:schemaRefs>
+    <ds:schemaRef ds:uri="http://schemas.microsoft.com/office/2006/metadata/properties"/>
+    <ds:schemaRef ds:uri="http://schemas.microsoft.com/office/infopath/2007/PartnerControls"/>
+    <ds:schemaRef ds:uri="f336f4fe-8719-4ea2-b5d6-29b3a580aeb4"/>
+  </ds:schemaRefs>
+</ds:datastoreItem>
 </file>
</xml_diff>